<commit_message>
Word doc w screenshots v2
</commit_message>
<xml_diff>
--- a/Activity 10 w Screenshots.docx
+++ b/Activity 10 w Screenshots.docx
@@ -265,25 +265,78 @@
         </w:drawing>
       </w:r>
     </w:p>
-    <w:p/>
     <w:p>
       <w:r>
-        <w:t>GitHub Link:</w:t>
+        <w:t>Output:</w:t>
       </w:r>
     </w:p>
     <w:p>
       <w:r>
-        <w:t xml:space="preserve">Repository: </w:t>
-      </w:r>
-      <w:r>
-        <w:t>Activity</w:t>
-      </w:r>
-      <w:r>
-        <w:t>10</w:t>
+        <w:rPr>
+          <w:noProof/>
+        </w:rPr>
+        <w:lastRenderedPageBreak/>
+        <w:drawing>
+          <wp:inline distT="0" distB="0" distL="0" distR="0" wp14:anchorId="49F2217B" wp14:editId="39DF8F53">
+            <wp:extent cx="5372100" cy="2829842"/>
+            <wp:effectExtent l="0" t="0" r="0" b="8890"/>
+            <wp:docPr id="5" name="Picture 5" descr="Text&#10;&#10;Description automatically generated"/>
+            <wp:cNvGraphicFramePr>
+              <a:graphicFrameLocks xmlns:a="http://schemas.openxmlformats.org/drawingml/2006/main" noChangeAspect="1"/>
+            </wp:cNvGraphicFramePr>
+            <a:graphic xmlns:a="http://schemas.openxmlformats.org/drawingml/2006/main">
+              <a:graphicData uri="http://schemas.openxmlformats.org/drawingml/2006/picture">
+                <pic:pic xmlns:pic="http://schemas.openxmlformats.org/drawingml/2006/picture">
+                  <pic:nvPicPr>
+                    <pic:cNvPr id="5" name="Picture 5" descr="Text&#10;&#10;Description automatically generated"/>
+                    <pic:cNvPicPr/>
+                  </pic:nvPicPr>
+                  <pic:blipFill>
+                    <a:blip r:embed="rId9">
+                      <a:extLst>
+                        <a:ext uri="{28A0092B-C50C-407E-A947-70E740481C1C}">
+                          <a14:useLocalDpi xmlns:a14="http://schemas.microsoft.com/office/drawing/2010/main" val="0"/>
+                        </a:ext>
+                      </a:extLst>
+                    </a:blip>
+                    <a:stretch>
+                      <a:fillRect/>
+                    </a:stretch>
+                  </pic:blipFill>
+                  <pic:spPr>
+                    <a:xfrm>
+                      <a:off x="0" y="0"/>
+                      <a:ext cx="5412264" cy="2850999"/>
+                    </a:xfrm>
+                    <a:prstGeom prst="rect">
+                      <a:avLst/>
+                    </a:prstGeom>
+                  </pic:spPr>
+                </pic:pic>
+              </a:graphicData>
+            </a:graphic>
+          </wp:inline>
+        </w:drawing>
       </w:r>
     </w:p>
     <w:p>
-      <w:hyperlink r:id="rId9" w:history="1">
+      <w:r>
+        <w:t>GitHub Link:</w:t>
+      </w:r>
+    </w:p>
+    <w:p>
+      <w:r>
+        <w:t xml:space="preserve">Repository: </w:t>
+      </w:r>
+      <w:r>
+        <w:t>Activity</w:t>
+      </w:r>
+      <w:r>
+        <w:t>10</w:t>
+      </w:r>
+    </w:p>
+    <w:p>
+      <w:hyperlink r:id="rId10" w:history="1">
         <w:r>
           <w:rPr>
             <w:rStyle w:val="Hyperlink"/>
@@ -293,7 +346,7 @@
       </w:hyperlink>
     </w:p>
     <w:p>
-      <w:hyperlink r:id="rId10" w:history="1">
+      <w:hyperlink r:id="rId11" w:history="1">
         <w:r>
           <w:rPr>
             <w:rStyle w:val="Hyperlink"/>

</xml_diff>